<commit_message>
Update lab - aulaxx - template.docx
</commit_message>
<xml_diff>
--- a/requisitos/lab - aulaxx - template.docx
+++ b/requisitos/lab - aulaxx - template.docx
@@ -67,6 +67,40 @@
           <w:szCs w:val="28"/>
         </w:rPr>
         <w:t xml:space="preserve">. </w:t>
+      </w:r>
+    </w:p>
+    <w:p>
+      <w:pPr>
+        <w:jc w:val="both"/>
+        <w:rPr>
+          <w:sz w:val="28"/>
+          <w:szCs w:val="28"/>
+        </w:rPr>
+      </w:pPr>
+    </w:p>
+    <w:p>
+      <w:pPr>
+        <w:jc w:val="both"/>
+        <w:rPr>
+          <w:sz w:val="28"/>
+          <w:szCs w:val="28"/>
+        </w:rPr>
+      </w:pPr>
+    </w:p>
+    <w:p>
+      <w:pPr>
+        <w:jc w:val="both"/>
+        <w:rPr>
+          <w:sz w:val="28"/>
+          <w:szCs w:val="28"/>
+        </w:rPr>
+      </w:pPr>
+      <w:r>
+        <w:rPr>
+          <w:sz w:val="28"/>
+          <w:szCs w:val="28"/>
+        </w:rPr>
+        <w:t>Teste 1 – alterando documento..</w:t>
       </w:r>
     </w:p>
     <w:p>
@@ -204,15 +238,7 @@
       <w:jc w:val="right"/>
     </w:pPr>
     <w:r>
-      <w:t xml:space="preserve">Prof. </w:t>
-    </w:r>
-    <w:proofErr w:type="spellStart"/>
-    <w:r>
-      <w:t>Keity</w:t>
-    </w:r>
-    <w:proofErr w:type="spellEnd"/>
-    <w:r>
-      <w:t xml:space="preserve"> Yamamoto</w:t>
+      <w:t>Prof. Keity Yamamoto</w:t>
     </w:r>
   </w:p>
   <w:p>

</xml_diff>